<commit_message>
para que pedrito actualice
</commit_message>
<xml_diff>
--- a/Consignas/Crear la base de datos.docx
+++ b/Consignas/Crear la base de datos.docx
@@ -401,7 +401,19 @@
     <w:p/>
     <w:p>
       <w:r>
-        <w:t>sequelize model:generate --name User --attributes firstName:string,lastName:string,email:string,password:string</w:t>
+        <w:t xml:space="preserve">sequelize model:generate --name User </w:t>
+      </w:r>
+      <w:r>
+        <w:t>–</w:t>
+      </w:r>
+      <w:r>
+        <w:t>attributes</w:t>
+      </w:r>
+      <w:r>
+        <w:t xml:space="preserve"> </w:t>
+      </w:r>
+      <w:r>
+        <w:t>firstName:string,lastName:string,email:string,password:string</w:t>
       </w:r>
     </w:p>
     <w:p/>
@@ -418,24 +430,95 @@
     <w:p/>
     <w:p>
       <w:r>
-        <w:t>sequelize model:generate --name Product --attributes name:string,description:text,price:decimal,image:string,keywords:text,userId:integer,brandId:integer</w:t>
-      </w:r>
-    </w:p>
-    <w:p/>
-    <w:p>
-      <w:r>
-        <w:t>sequelize model:generate --name ColorProduct --attributes productId:integer,colorId:integer</w:t>
-      </w:r>
-    </w:p>
-    <w:p/>
-    <w:p>
-      <w:r>
+        <w:t>sequelize model:generate --name Product --attributes name:string,description:text,price:decimal</w:t>
+      </w:r>
+      <w:r>
+        <w:t>,stock:integer</w:t>
+      </w:r>
+      <w:r>
+        <w:t>,image:string,keywords:text,</w:t>
+      </w:r>
+      <w:r>
+        <w:t>categoryId</w:t>
+      </w:r>
+      <w:r>
+        <w:t>:integer,brandId:integer</w:t>
+      </w:r>
+      <w:r>
+        <w:t>,colorId:integer,genderId:integer,imageId:Integer,sizeId:integer</w:t>
+      </w:r>
+    </w:p>
+    <w:p>
+      <w:r>
+        <w:br/>
+      </w:r>
+      <w:r>
+        <w:br/>
+      </w:r>
+    </w:p>
+    <w:p>
+      <w:bookmarkStart w:id="0" w:name="_GoBack"/>
+      <w:bookmarkEnd w:id="0"/>
+      <w:r>
+        <w:t xml:space="preserve">sequelize model:generate --name </w:t>
+      </w:r>
+      <w:r>
+        <w:t>User</w:t>
+      </w:r>
+      <w:r>
+        <w:t xml:space="preserve"> --attributes </w:t>
+      </w:r>
+      <w:r>
+        <w:t>name:string,email:string,password:string, user</w:t>
+      </w:r>
+      <w:r>
+        <w:t>Id:integer</w:t>
+      </w:r>
+      <w:r>
+        <w:t>,keywords:text,roleId:integer</w:t>
+      </w:r>
+    </w:p>
+    <w:p/>
+    <w:p>
+      <w:r>
+        <w:lastRenderedPageBreak/>
         <w:t>sequelize model:generate --name CategoryProduct --attributes productId:integer,categoryId:integer</w:t>
       </w:r>
     </w:p>
     <w:p/>
     <w:p>
       <w:r>
+        <w:t xml:space="preserve">sequelize model:generate --name </w:t>
+      </w:r>
+      <w:r>
+        <w:t xml:space="preserve">role </w:t>
+      </w:r>
+      <w:r>
+        <w:t xml:space="preserve">--attributes </w:t>
+      </w:r>
+      <w:r>
+        <w:t>name:string</w:t>
+      </w:r>
+    </w:p>
+    <w:p>
+      <w:r>
+        <w:t xml:space="preserve">sequelize model:generate </w:t>
+      </w:r>
+      <w:r>
+        <w:t>--name user</w:t>
+      </w:r>
+      <w:r>
+        <w:t xml:space="preserve"> --attributes name:string</w:t>
+      </w:r>
+      <w:r>
+        <w:t>, keyword:text, roleId:integer</w:t>
+      </w:r>
+    </w:p>
+    <w:p/>
+    <w:p/>
+    <w:p/>
+    <w:p>
+      <w:r>
         <w:t>Crear todas las relaciones correpondientes</w:t>
       </w:r>
     </w:p>
@@ -531,6 +614,7 @@
     <w:p/>
     <w:p>
       <w:r>
+        <w:lastRenderedPageBreak/>
         <w:t>Modelo BRAND</w:t>
       </w:r>
     </w:p>
@@ -566,7 +650,6 @@
     </w:p>
     <w:p>
       <w:r>
-        <w:lastRenderedPageBreak/>
         <w:t xml:space="preserve">    }</w:t>
       </w:r>
     </w:p>
@@ -667,6 +750,7 @@
     </w:p>
     <w:p>
       <w:r>
+        <w:lastRenderedPageBreak/>
         <w:t xml:space="preserve">    </w:t>
       </w:r>
     </w:p>
@@ -702,31 +786,113 @@
     </w:p>
     <w:p>
       <w:r>
+        <w:t xml:space="preserve">      });</w:t>
+      </w:r>
+    </w:p>
+    <w:p>
+      <w:r>
+        <w:t xml:space="preserve">    }</w:t>
+      </w:r>
+    </w:p>
+    <w:p/>
+    <w:p/>
+    <w:p>
+      <w:r>
+        <w:t>AHORA HAY QUE AGREGAR LAS CLAVES FORANEAS A LAS  MIGRACIONES</w:t>
+      </w:r>
+    </w:p>
+    <w:p/>
+    <w:p>
+      <w:r>
+        <w:t>MIGRACION PRODUCT</w:t>
+      </w:r>
+    </w:p>
+    <w:p>
+      <w:r>
+        <w:t xml:space="preserve"> userId: {</w:t>
+      </w:r>
+    </w:p>
+    <w:p>
+      <w:r>
+        <w:t xml:space="preserve">        type: Sequelize.INTEGER,</w:t>
+      </w:r>
+    </w:p>
+    <w:p>
+      <w:r>
+        <w:t xml:space="preserve">        references: {</w:t>
+      </w:r>
+    </w:p>
+    <w:p>
+      <w:r>
+        <w:t xml:space="preserve">          model: 'users',</w:t>
+      </w:r>
+    </w:p>
+    <w:p>
+      <w:r>
+        <w:t xml:space="preserve">          key: 'id'</w:t>
+      </w:r>
+    </w:p>
+    <w:p>
+      <w:r>
+        <w:t xml:space="preserve">        }</w:t>
+      </w:r>
+    </w:p>
+    <w:p>
+      <w:r>
+        <w:t xml:space="preserve">      },</w:t>
+      </w:r>
+    </w:p>
+    <w:p>
+      <w:r>
+        <w:t xml:space="preserve">      brandId: {</w:t>
+      </w:r>
+    </w:p>
+    <w:p>
+      <w:r>
+        <w:t xml:space="preserve">        type: Sequelize.INTEGER,</w:t>
+      </w:r>
+    </w:p>
+    <w:p>
+      <w:r>
+        <w:t xml:space="preserve">        references: {</w:t>
+      </w:r>
+    </w:p>
+    <w:p>
+      <w:r>
+        <w:t xml:space="preserve">          model: 'brands',</w:t>
+      </w:r>
+    </w:p>
+    <w:p>
+      <w:r>
+        <w:t xml:space="preserve">          key: 'id'</w:t>
+      </w:r>
+    </w:p>
+    <w:p>
+      <w:r>
+        <w:t xml:space="preserve">        }</w:t>
+      </w:r>
+    </w:p>
+    <w:p>
+      <w:r>
+        <w:t xml:space="preserve">      },</w:t>
+      </w:r>
+    </w:p>
+    <w:p/>
+    <w:p>
+      <w:r>
+        <w:t>MIGRACION COLORPRODUCT</w:t>
+      </w:r>
+    </w:p>
+    <w:p/>
+    <w:p>
+      <w:r>
         <w:lastRenderedPageBreak/>
-        <w:t xml:space="preserve">      });</w:t>
-      </w:r>
-    </w:p>
-    <w:p>
-      <w:r>
-        <w:t xml:space="preserve">    }</w:t>
-      </w:r>
-    </w:p>
-    <w:p/>
-    <w:p/>
-    <w:p>
-      <w:r>
-        <w:t>AHORA HAY QUE AGREGAR LAS CLAVES FORANEAS A LAS  MIGRACIONES</w:t>
-      </w:r>
-    </w:p>
-    <w:p/>
-    <w:p>
-      <w:r>
-        <w:t>MIGRACION PRODUCT</w:t>
-      </w:r>
-    </w:p>
-    <w:p>
-      <w:r>
-        <w:t xml:space="preserve"> userId: {</w:t>
+        <w:t xml:space="preserve"> productId: {</w:t>
+      </w:r>
+    </w:p>
+    <w:p>
+      <w:r>
+        <w:t xml:space="preserve">        </w:t>
       </w:r>
     </w:p>
     <w:p>
@@ -741,7 +907,7 @@
     </w:p>
     <w:p>
       <w:r>
-        <w:t xml:space="preserve">          model: 'users',</w:t>
+        <w:t xml:space="preserve">          model: 'products',</w:t>
       </w:r>
     </w:p>
     <w:p>
@@ -761,7 +927,12 @@
     </w:p>
     <w:p>
       <w:r>
-        <w:t xml:space="preserve">      brandId: {</w:t>
+        <w:t xml:space="preserve">      colorId: {</w:t>
+      </w:r>
+    </w:p>
+    <w:p>
+      <w:r>
+        <w:t xml:space="preserve">        </w:t>
       </w:r>
     </w:p>
     <w:p>
@@ -776,7 +947,7 @@
     </w:p>
     <w:p>
       <w:r>
-        <w:t xml:space="preserve">          model: 'brands',</w:t>
+        <w:t xml:space="preserve">          model: 'colors',</w:t>
       </w:r>
     </w:p>
     <w:p>
@@ -795,12 +966,12 @@
       </w:r>
     </w:p>
     <w:p/>
-    <w:p>
-      <w:r>
-        <w:t>MIGRACION COLORPRODUCT</w:t>
-      </w:r>
-    </w:p>
-    <w:p/>
+    <w:p/>
+    <w:p>
+      <w:r>
+        <w:t>MIGRACION CATEGORYPRODUCT</w:t>
+      </w:r>
+    </w:p>
     <w:p>
       <w:r>
         <w:t xml:space="preserve"> productId: {</w:t>
@@ -808,6 +979,41 @@
     </w:p>
     <w:p>
       <w:r>
+        <w:t xml:space="preserve">        type: Sequelize.INTEGER,</w:t>
+      </w:r>
+    </w:p>
+    <w:p>
+      <w:r>
+        <w:t xml:space="preserve">        references: {</w:t>
+      </w:r>
+    </w:p>
+    <w:p>
+      <w:r>
+        <w:t xml:space="preserve">          model: 'products',</w:t>
+      </w:r>
+    </w:p>
+    <w:p>
+      <w:r>
+        <w:t xml:space="preserve">          key: 'id'</w:t>
+      </w:r>
+    </w:p>
+    <w:p>
+      <w:r>
+        <w:t xml:space="preserve">        }</w:t>
+      </w:r>
+    </w:p>
+    <w:p>
+      <w:r>
+        <w:t xml:space="preserve">      },</w:t>
+      </w:r>
+    </w:p>
+    <w:p>
+      <w:r>
+        <w:t xml:space="preserve">      categoryId: {</w:t>
+      </w:r>
+    </w:p>
+    <w:p>
+      <w:r>
         <w:t xml:space="preserve">        </w:t>
       </w:r>
     </w:p>
@@ -823,11 +1029,12 @@
     </w:p>
     <w:p>
       <w:r>
-        <w:t xml:space="preserve">          model: 'products',</w:t>
-      </w:r>
-    </w:p>
-    <w:p>
-      <w:r>
+        <w:t xml:space="preserve">          model: 'categories',</w:t>
+      </w:r>
+    </w:p>
+    <w:p>
+      <w:r>
+        <w:lastRenderedPageBreak/>
         <w:t xml:space="preserve">          key: 'id'</w:t>
       </w:r>
     </w:p>
@@ -838,132 +1045,9 @@
     </w:p>
     <w:p>
       <w:r>
-        <w:lastRenderedPageBreak/>
         <w:t xml:space="preserve">      },</w:t>
       </w:r>
     </w:p>
-    <w:p>
-      <w:r>
-        <w:t xml:space="preserve">      colorId: {</w:t>
-      </w:r>
-    </w:p>
-    <w:p>
-      <w:r>
-        <w:t xml:space="preserve">        </w:t>
-      </w:r>
-    </w:p>
-    <w:p>
-      <w:r>
-        <w:t xml:space="preserve">        type: Sequelize.INTEGER,</w:t>
-      </w:r>
-    </w:p>
-    <w:p>
-      <w:r>
-        <w:t xml:space="preserve">        references: {</w:t>
-      </w:r>
-    </w:p>
-    <w:p>
-      <w:r>
-        <w:t xml:space="preserve">          model: 'colors',</w:t>
-      </w:r>
-    </w:p>
-    <w:p>
-      <w:r>
-        <w:t xml:space="preserve">          key: 'id'</w:t>
-      </w:r>
-    </w:p>
-    <w:p>
-      <w:r>
-        <w:t xml:space="preserve">        }</w:t>
-      </w:r>
-    </w:p>
-    <w:p>
-      <w:r>
-        <w:t xml:space="preserve">      },</w:t>
-      </w:r>
-    </w:p>
-    <w:p/>
-    <w:p/>
-    <w:p>
-      <w:r>
-        <w:t>MIGRACION CATEGORYPRODUCT</w:t>
-      </w:r>
-    </w:p>
-    <w:p>
-      <w:r>
-        <w:t xml:space="preserve"> productId: {</w:t>
-      </w:r>
-    </w:p>
-    <w:p>
-      <w:r>
-        <w:t xml:space="preserve">        type: Sequelize.INTEGER,</w:t>
-      </w:r>
-    </w:p>
-    <w:p>
-      <w:r>
-        <w:t xml:space="preserve">        references: {</w:t>
-      </w:r>
-    </w:p>
-    <w:p>
-      <w:r>
-        <w:t xml:space="preserve">          model: 'products',</w:t>
-      </w:r>
-    </w:p>
-    <w:p>
-      <w:r>
-        <w:t xml:space="preserve">          key: 'id'</w:t>
-      </w:r>
-    </w:p>
-    <w:p>
-      <w:r>
-        <w:t xml:space="preserve">        }</w:t>
-      </w:r>
-    </w:p>
-    <w:p>
-      <w:r>
-        <w:t xml:space="preserve">      },</w:t>
-      </w:r>
-    </w:p>
-    <w:p>
-      <w:r>
-        <w:t xml:space="preserve">      categoryId: {</w:t>
-      </w:r>
-    </w:p>
-    <w:p>
-      <w:r>
-        <w:t xml:space="preserve">        </w:t>
-      </w:r>
-    </w:p>
-    <w:p>
-      <w:r>
-        <w:t xml:space="preserve">        type: Sequelize.INTEGER,</w:t>
-      </w:r>
-    </w:p>
-    <w:p>
-      <w:r>
-        <w:t xml:space="preserve">        references: {</w:t>
-      </w:r>
-    </w:p>
-    <w:p>
-      <w:r>
-        <w:t xml:space="preserve">          model: 'categories',</w:t>
-      </w:r>
-    </w:p>
-    <w:p>
-      <w:r>
-        <w:t xml:space="preserve">          key: 'id'</w:t>
-      </w:r>
-    </w:p>
-    <w:p>
-      <w:r>
-        <w:t xml:space="preserve">        }</w:t>
-      </w:r>
-    </w:p>
-    <w:p>
-      <w:r>
-        <w:t xml:space="preserve">      },</w:t>
-      </w:r>
-    </w:p>
     <w:p/>
     <w:p/>
     <w:p/>
@@ -974,7 +1058,6 @@
     </w:p>
     <w:p>
       <w:r>
-        <w:lastRenderedPageBreak/>
         <w:t>sequelize db:migrate</w:t>
       </w:r>
     </w:p>
@@ -1008,8 +1091,10 @@
         <w:lastRenderedPageBreak/>
         <w:t>‘</w:t>
       </w:r>
-      <w:bookmarkStart w:id="0" w:name="_GoBack"/>
-      <w:r>
+      <w:r>
+        <w:rPr>
+          <w:noProof/>
+        </w:rPr>
         <w:drawing>
           <wp:inline distT="0" distB="0" distL="0" distR="0" wp14:anchorId="659EE546" wp14:editId="35BB0EA6">
             <wp:extent cx="5400040" cy="5854700"/>
@@ -1046,7 +1131,6 @@
           </wp:inline>
         </w:drawing>
       </w:r>
-      <w:bookmarkEnd w:id="0"/>
     </w:p>
     <w:sectPr>
       <w:pgSz w:w="11906" w:h="16838"/>

</xml_diff>